<commit_message>
Centered a picture... sigh.
</commit_message>
<xml_diff>
--- a/Super Senior/Fall/ES110/Stupid Gifts.docx
+++ b/Super Senior/Fall/ES110/Stupid Gifts.docx
@@ -156,15 +156,7 @@
         <w:t>biodegrade</w:t>
       </w:r>
       <w:r>
-        <w:t xml:space="preserve"> but </w:t>
-      </w:r>
-      <w:proofErr w:type="gramStart"/>
-      <w:r>
-        <w:t>isn’t</w:t>
-      </w:r>
-      <w:proofErr w:type="gramEnd"/>
-      <w:r>
-        <w:t xml:space="preserve"> a guarantee</w:t>
+        <w:t xml:space="preserve"> but isn’t a guarantee</w:t>
       </w:r>
       <w:r>
         <w:t xml:space="preserve"> and</w:t>
@@ -300,6 +292,7 @@
     <w:p>
       <w:pPr>
         <w:spacing w:after="0" w:line="240" w:lineRule="auto"/>
+        <w:jc w:val="center"/>
       </w:pPr>
       <w:r>
         <w:rPr>
@@ -307,71 +300,13 @@
         </w:rPr>
         <w:lastRenderedPageBreak/>
         <w:drawing>
-          <wp:anchor distT="0" distB="0" distL="114300" distR="114300" simplePos="0" relativeHeight="251659264" behindDoc="0" locked="0" layoutInCell="1" allowOverlap="1">
-            <wp:simplePos x="0" y="0"/>
-            <wp:positionH relativeFrom="column">
-              <wp:posOffset>1492250</wp:posOffset>
-            </wp:positionH>
-            <wp:positionV relativeFrom="paragraph">
-              <wp:posOffset>2813050</wp:posOffset>
-            </wp:positionV>
-            <wp:extent cx="1054100" cy="1701800"/>
-            <wp:effectExtent l="19050" t="0" r="0" b="0"/>
-            <wp:wrapNone/>
-            <wp:docPr id="5" name="Picture 5" descr="C:\Users\Braden\Pictures\Screenshots\Screenshot (29).png"/>
-            <wp:cNvGraphicFramePr>
-              <a:graphicFrameLocks xmlns:a="http://schemas.openxmlformats.org/drawingml/2006/main" noChangeAspect="1"/>
-            </wp:cNvGraphicFramePr>
-            <a:graphic xmlns:a="http://schemas.openxmlformats.org/drawingml/2006/main">
-              <a:graphicData uri="http://schemas.openxmlformats.org/drawingml/2006/picture">
-                <pic:pic xmlns:pic="http://schemas.openxmlformats.org/drawingml/2006/picture">
-                  <pic:nvPicPr>
-                    <pic:cNvPr id="0" name="Picture 5" descr="C:\Users\Braden\Pictures\Screenshots\Screenshot (29).png"/>
-                    <pic:cNvPicPr>
-                      <a:picLocks noChangeAspect="1" noChangeArrowheads="1"/>
-                    </pic:cNvPicPr>
-                  </pic:nvPicPr>
-                  <pic:blipFill>
-                    <a:blip r:embed="rId7" cstate="print"/>
-                    <a:srcRect l="26496" t="47059" r="64102" b="25996"/>
-                    <a:stretch>
-                      <a:fillRect/>
-                    </a:stretch>
-                  </pic:blipFill>
-                  <pic:spPr bwMode="auto">
-                    <a:xfrm>
-                      <a:off x="0" y="0"/>
-                      <a:ext cx="1054100" cy="1701800"/>
-                    </a:xfrm>
-                    <a:prstGeom prst="rect">
-                      <a:avLst/>
-                    </a:prstGeom>
-                    <a:noFill/>
-                    <a:ln w="9525">
-                      <a:noFill/>
-                      <a:miter lim="800000"/>
-                      <a:headEnd/>
-                      <a:tailEnd/>
-                    </a:ln>
-                  </pic:spPr>
-                </pic:pic>
-              </a:graphicData>
-            </a:graphic>
-          </wp:anchor>
-        </w:drawing>
-      </w:r>
-      <w:r>
-        <w:rPr>
-          <w:noProof/>
-        </w:rPr>
-        <w:drawing>
           <wp:anchor distT="0" distB="0" distL="114300" distR="114300" simplePos="0" relativeHeight="251658240" behindDoc="0" locked="0" layoutInCell="1" allowOverlap="1">
             <wp:simplePos x="0" y="0"/>
             <wp:positionH relativeFrom="column">
-              <wp:posOffset>184150</wp:posOffset>
+              <wp:posOffset>1819275</wp:posOffset>
             </wp:positionH>
             <wp:positionV relativeFrom="paragraph">
-              <wp:posOffset>2800350</wp:posOffset>
+              <wp:posOffset>2886075</wp:posOffset>
             </wp:positionV>
             <wp:extent cx="1231900" cy="1714500"/>
             <wp:effectExtent l="19050" t="0" r="6350" b="0"/>
@@ -390,7 +325,7 @@
                     </pic:cNvPicPr>
                   </pic:nvPicPr>
                   <pic:blipFill>
-                    <a:blip r:embed="rId8" cstate="print"/>
+                    <a:blip r:embed="rId7" cstate="print"/>
                     <a:srcRect l="37057" t="43789" r="51093" b="26918"/>
                     <a:stretch>
                       <a:fillRect/>
@@ -400,6 +335,64 @@
                     <a:xfrm>
                       <a:off x="0" y="0"/>
                       <a:ext cx="1231900" cy="1714500"/>
+                    </a:xfrm>
+                    <a:prstGeom prst="rect">
+                      <a:avLst/>
+                    </a:prstGeom>
+                    <a:noFill/>
+                    <a:ln w="9525">
+                      <a:noFill/>
+                      <a:miter lim="800000"/>
+                      <a:headEnd/>
+                      <a:tailEnd/>
+                    </a:ln>
+                  </pic:spPr>
+                </pic:pic>
+              </a:graphicData>
+            </a:graphic>
+          </wp:anchor>
+        </w:drawing>
+      </w:r>
+      <w:r>
+        <w:rPr>
+          <w:noProof/>
+        </w:rPr>
+        <w:drawing>
+          <wp:anchor distT="0" distB="0" distL="114300" distR="114300" simplePos="0" relativeHeight="251659264" behindDoc="0" locked="0" layoutInCell="1" allowOverlap="1">
+            <wp:simplePos x="0" y="0"/>
+            <wp:positionH relativeFrom="column">
+              <wp:posOffset>3133725</wp:posOffset>
+            </wp:positionH>
+            <wp:positionV relativeFrom="paragraph">
+              <wp:posOffset>2895600</wp:posOffset>
+            </wp:positionV>
+            <wp:extent cx="1057275" cy="1704975"/>
+            <wp:effectExtent l="19050" t="0" r="9525" b="0"/>
+            <wp:wrapNone/>
+            <wp:docPr id="5" name="Picture 5" descr="C:\Users\Braden\Pictures\Screenshots\Screenshot (29).png"/>
+            <wp:cNvGraphicFramePr>
+              <a:graphicFrameLocks xmlns:a="http://schemas.openxmlformats.org/drawingml/2006/main" noChangeAspect="1"/>
+            </wp:cNvGraphicFramePr>
+            <a:graphic xmlns:a="http://schemas.openxmlformats.org/drawingml/2006/main">
+              <a:graphicData uri="http://schemas.openxmlformats.org/drawingml/2006/picture">
+                <pic:pic xmlns:pic="http://schemas.openxmlformats.org/drawingml/2006/picture">
+                  <pic:nvPicPr>
+                    <pic:cNvPr id="0" name="Picture 5" descr="C:\Users\Braden\Pictures\Screenshots\Screenshot (29).png"/>
+                    <pic:cNvPicPr>
+                      <a:picLocks noChangeAspect="1" noChangeArrowheads="1"/>
+                    </pic:cNvPicPr>
+                  </pic:nvPicPr>
+                  <pic:blipFill>
+                    <a:blip r:embed="rId8" cstate="print"/>
+                    <a:srcRect l="26496" t="47059" r="64102" b="25996"/>
+                    <a:stretch>
+                      <a:fillRect/>
+                    </a:stretch>
+                  </pic:blipFill>
+                  <pic:spPr bwMode="auto">
+                    <a:xfrm>
+                      <a:off x="0" y="0"/>
+                      <a:ext cx="1057275" cy="1704975"/>
                     </a:xfrm>
                     <a:prstGeom prst="rect">
                       <a:avLst/>
@@ -525,22 +518,6 @@
             </a:graphic>
           </wp:inline>
         </w:drawing>
-      </w:r>
-      <w:r>
-        <w:rPr>
-          <w:rStyle w:val="Normal"/>
-          <w:rFonts w:ascii="Times New Roman" w:eastAsia="Times New Roman" w:hAnsi="Times New Roman" w:cs="Times New Roman"/>
-          <w:snapToGrid w:val="0"/>
-          <w:color w:val="000000"/>
-          <w:w w:val="0"/>
-          <w:sz w:val="0"/>
-          <w:szCs w:val="0"/>
-          <w:u w:color="000000"/>
-          <w:bdr w:val="none" w:sz="0" w:space="0" w:color="000000"/>
-          <w:shd w:val="clear" w:color="000000" w:fill="000000"/>
-          <w:lang/>
-        </w:rPr>
-        <w:t xml:space="preserve"> </w:t>
       </w:r>
     </w:p>
     <w:sectPr>
@@ -1303,7 +1280,7 @@
 </file>
 
 <file path=customXml/itemProps1.xml><?xml version="1.0" encoding="utf-8"?>
-<ds:datastoreItem xmlns:ds="http://schemas.openxmlformats.org/officeDocument/2006/customXml" ds:itemID="{6F54A2EF-3E9A-4EBE-BA8A-BBE1E7E59255}">
+<ds:datastoreItem xmlns:ds="http://schemas.openxmlformats.org/officeDocument/2006/customXml" ds:itemID="{D0970EF6-223F-46B2-AEEF-0EB697608829}">
   <ds:schemaRefs>
     <ds:schemaRef ds:uri="http://schemas.openxmlformats.org/officeDocument/2006/bibliography"/>
   </ds:schemaRefs>

</xml_diff>